<commit_message>
draft with most comments resolved; figures of basic relationships; anticipated citations for discussion section
</commit_message>
<xml_diff>
--- a/Draft NK thesis Nov 16.docx
+++ b/Draft NK thesis Nov 16.docx
@@ -25,6 +25,8 @@
           <w:docGrid w:linePitch="326"/>
         </w:sectPr>
       </w:pPr>
+      <w:bookmarkStart w:id="0" w:name="_GoBack"/>
+      <w:bookmarkEnd w:id="0"/>
       <w:r>
         <w:rPr>
           <w:rFonts w:eastAsia="SimSun" w:cs="Mangal"/>
@@ -696,32 +698,32 @@
       <w:pPr>
         <w:pStyle w:val="Heading1"/>
       </w:pPr>
-      <w:bookmarkStart w:id="0" w:name="_Toc24625424"/>
-      <w:commentRangeStart w:id="1"/>
+      <w:bookmarkStart w:id="1" w:name="_Toc24625424"/>
       <w:commentRangeStart w:id="2"/>
+      <w:commentRangeStart w:id="3"/>
       <w:r>
         <w:lastRenderedPageBreak/>
         <w:t>ABSTRACT</w:t>
       </w:r>
-      <w:commentRangeEnd w:id="1"/>
+      <w:commentRangeEnd w:id="2"/>
       <w:r>
         <w:rPr>
           <w:rStyle w:val="CommentReference"/>
           <w:sz w:val="24"/>
           <w:szCs w:val="24"/>
         </w:rPr>
-        <w:commentReference w:id="1"/>
-      </w:r>
-      <w:commentRangeEnd w:id="2"/>
+        <w:commentReference w:id="2"/>
+      </w:r>
+      <w:commentRangeEnd w:id="3"/>
       <w:r>
         <w:rPr>
           <w:rStyle w:val="CommentReference"/>
           <w:sz w:val="24"/>
           <w:szCs w:val="24"/>
         </w:rPr>
-        <w:commentReference w:id="2"/>
-      </w:r>
-      <w:bookmarkEnd w:id="0"/>
+        <w:commentReference w:id="3"/>
+      </w:r>
+      <w:bookmarkEnd w:id="1"/>
     </w:p>
     <w:p>
       <w:pPr>
@@ -865,7 +867,7 @@
         </w:rPr>
         <w:t xml:space="preserve">of recognizable taxonomic units (RTU’s) compares to species-level studies. We sought correlated relationships between the proposed surrogates and fish, coral, and sponge species richness. </w:t>
       </w:r>
-      <w:commentRangeStart w:id="3"/>
+      <w:commentRangeStart w:id="4"/>
       <w:r>
         <w:rPr>
           <w:color w:val="333333"/>
@@ -873,12 +875,12 @@
         </w:rPr>
         <w:t xml:space="preserve">Our results provide insight on the use of surrogates in a coral reef ecosystem and on the inclusion of RTU’s in biodiversity studies. The identification of surrogates that maintain stable relationships with target components of biodiversity over time can inform decisions regarding existing data from monitoring studies and the allocation of limited resources for collection of future data. </w:t>
       </w:r>
-      <w:commentRangeEnd w:id="3"/>
+      <w:commentRangeEnd w:id="4"/>
       <w:r>
         <w:rPr>
           <w:rStyle w:val="CommentReference"/>
         </w:rPr>
-        <w:commentReference w:id="3"/>
+        <w:commentReference w:id="4"/>
       </w:r>
     </w:p>
     <w:p>
@@ -914,12 +916,12 @@
       <w:pPr>
         <w:pStyle w:val="Heading1"/>
       </w:pPr>
-      <w:bookmarkStart w:id="4" w:name="_Toc24625425"/>
+      <w:bookmarkStart w:id="5" w:name="_Toc24625425"/>
       <w:r>
         <w:lastRenderedPageBreak/>
         <w:t>ACKNOWLEDGEMENTS</w:t>
       </w:r>
-      <w:bookmarkEnd w:id="4"/>
+      <w:bookmarkEnd w:id="5"/>
     </w:p>
     <w:p>
       <w:pPr>
@@ -1459,12 +1461,12 @@
       <w:pPr>
         <w:pStyle w:val="Heading1"/>
       </w:pPr>
-      <w:bookmarkStart w:id="5" w:name="_Toc24625426"/>
+      <w:bookmarkStart w:id="6" w:name="_Toc24625426"/>
       <w:r>
         <w:lastRenderedPageBreak/>
         <w:t>DEDICATION</w:t>
       </w:r>
-      <w:bookmarkEnd w:id="5"/>
+      <w:bookmarkEnd w:id="6"/>
     </w:p>
     <w:p>
       <w:pPr>
@@ -1500,12 +1502,12 @@
       <w:r>
         <w:br w:type="page"/>
       </w:r>
-      <w:bookmarkStart w:id="6" w:name="_Toc24625427"/>
+      <w:bookmarkStart w:id="7" w:name="_Toc24625427"/>
       <w:r>
         <w:lastRenderedPageBreak/>
         <w:t>PREFACE</w:t>
       </w:r>
-      <w:bookmarkEnd w:id="6"/>
+      <w:bookmarkEnd w:id="7"/>
     </w:p>
     <w:p>
       <w:pPr>
@@ -1561,12 +1563,12 @@
       <w:pPr>
         <w:pStyle w:val="Heading1"/>
       </w:pPr>
-      <w:bookmarkStart w:id="7" w:name="_Toc24625428"/>
+      <w:bookmarkStart w:id="8" w:name="_Toc24625428"/>
       <w:r>
         <w:lastRenderedPageBreak/>
         <w:t>TABLE OF CONTENTS</w:t>
       </w:r>
-      <w:bookmarkEnd w:id="7"/>
+      <w:bookmarkEnd w:id="8"/>
     </w:p>
     <w:p>
       <w:pPr>
@@ -2955,232 +2957,10 @@
       <w:r>
         <w:br w:type="page"/>
       </w:r>
-      <w:bookmarkStart w:id="8" w:name="_Toc24625429"/>
+      <w:bookmarkStart w:id="9" w:name="_Toc24625429"/>
       <w:r>
         <w:lastRenderedPageBreak/>
         <w:t>LIST OF TABLES</w:t>
-      </w:r>
-      <w:bookmarkEnd w:id="8"/>
-    </w:p>
-    <w:p>
-      <w:pPr>
-        <w:spacing w:after="200" w:line="276" w:lineRule="auto"/>
-        <w:ind w:firstLine="0"/>
-      </w:pPr>
-      <w:r>
-        <w:t xml:space="preserve">Table 1. </w:t>
-      </w:r>
-      <w:proofErr w:type="spellStart"/>
-      <w:r>
-        <w:t>AICc</w:t>
-      </w:r>
-      <w:proofErr w:type="spellEnd"/>
-      <w:r>
-        <w:t xml:space="preserve"> table of models with coral richness as the response variable (target) and the candidate surrogates as predictors</w:t>
-      </w:r>
-      <w:r>
-        <w:ptab w:relativeTo="margin" w:alignment="right" w:leader="dot"/>
-      </w:r>
-      <w:r>
-        <w:t>32</w:t>
-      </w:r>
-    </w:p>
-    <w:p>
-      <w:pPr>
-        <w:spacing w:after="200" w:line="276" w:lineRule="auto"/>
-        <w:ind w:firstLine="0"/>
-      </w:pPr>
-      <w:r>
-        <w:t xml:space="preserve">Table 2. </w:t>
-      </w:r>
-      <w:proofErr w:type="spellStart"/>
-      <w:r>
-        <w:t>AICc</w:t>
-      </w:r>
-      <w:proofErr w:type="spellEnd"/>
-      <w:r>
-        <w:t xml:space="preserve"> table of models with sponge richness as the response variable (target) and the candidate surrogates</w:t>
-      </w:r>
-      <w:r>
-        <w:t xml:space="preserve"> </w:t>
-      </w:r>
-      <w:r>
-        <w:t>as predictors</w:t>
-      </w:r>
-      <w:r>
-        <w:ptab w:relativeTo="margin" w:alignment="right" w:leader="dot"/>
-      </w:r>
-      <w:r>
-        <w:t>32</w:t>
-      </w:r>
-    </w:p>
-    <w:p>
-      <w:pPr>
-        <w:spacing w:after="200" w:line="276" w:lineRule="auto"/>
-        <w:ind w:firstLine="0"/>
-      </w:pPr>
-      <w:r>
-        <w:t xml:space="preserve">Table 3. </w:t>
-      </w:r>
-      <w:proofErr w:type="spellStart"/>
-      <w:r>
-        <w:t>AICc</w:t>
-      </w:r>
-      <w:proofErr w:type="spellEnd"/>
-      <w:r>
-        <w:t xml:space="preserve"> table of models with fish richness as the response variable (target) and the candidate surrogates</w:t>
-      </w:r>
-      <w:r>
-        <w:t xml:space="preserve"> </w:t>
-      </w:r>
-      <w:r>
-        <w:t>as predictors</w:t>
-      </w:r>
-      <w:r>
-        <w:ptab w:relativeTo="margin" w:alignment="right" w:leader="dot"/>
-      </w:r>
-      <w:r>
-        <w:t>32</w:t>
-      </w:r>
-    </w:p>
-    <w:p>
-      <w:pPr>
-        <w:spacing w:after="200" w:line="276" w:lineRule="auto"/>
-        <w:ind w:firstLine="0"/>
-      </w:pPr>
-      <w:r>
-        <w:t xml:space="preserve">Table 4. </w:t>
-      </w:r>
-      <w:proofErr w:type="spellStart"/>
-      <w:r>
-        <w:t>AICc</w:t>
-      </w:r>
-      <w:proofErr w:type="spellEnd"/>
-      <w:r>
-        <w:t xml:space="preserve"> table of models with combined richness as the response variable (target) and the candidate surrogates</w:t>
-      </w:r>
-      <w:r>
-        <w:t xml:space="preserve"> </w:t>
-      </w:r>
-      <w:r>
-        <w:t>as predictors</w:t>
-      </w:r>
-      <w:r>
-        <w:ptab w:relativeTo="margin" w:alignment="right" w:leader="dot"/>
-      </w:r>
-      <w:r>
-        <w:t>33</w:t>
-      </w:r>
-    </w:p>
-    <w:p>
-      <w:pPr>
-        <w:spacing w:after="200" w:line="276" w:lineRule="auto"/>
-        <w:ind w:firstLine="0"/>
-      </w:pPr>
-      <w:r>
-        <w:t xml:space="preserve">Table 5. </w:t>
-      </w:r>
-      <w:proofErr w:type="spellStart"/>
-      <w:r>
-        <w:t>AICc</w:t>
-      </w:r>
-      <w:proofErr w:type="spellEnd"/>
-      <w:r>
-        <w:t xml:space="preserve"> table of models with coral richness as the response variable (target) and percent coral cover as the candidate surrogate</w:t>
-      </w:r>
-      <w:r>
-        <w:ptab w:relativeTo="margin" w:alignment="right" w:leader="dot"/>
-      </w:r>
-      <w:r>
-        <w:t>33</w:t>
-      </w:r>
-    </w:p>
-    <w:p>
-      <w:pPr>
-        <w:spacing w:after="200" w:line="276" w:lineRule="auto"/>
-        <w:ind w:firstLine="0"/>
-      </w:pPr>
-      <w:r>
-        <w:t xml:space="preserve">Table 6. </w:t>
-      </w:r>
-      <w:proofErr w:type="spellStart"/>
-      <w:r>
-        <w:t>AICc</w:t>
-      </w:r>
-      <w:proofErr w:type="spellEnd"/>
-      <w:r>
-        <w:t xml:space="preserve"> table of models with sponge richness as the response variable (target) and percent coral cover as the candidate surrogate</w:t>
-      </w:r>
-      <w:r>
-        <w:ptab w:relativeTo="margin" w:alignment="right" w:leader="dot"/>
-      </w:r>
-      <w:r>
-        <w:t>34</w:t>
-      </w:r>
-    </w:p>
-    <w:p>
-      <w:pPr>
-        <w:spacing w:after="200" w:line="276" w:lineRule="auto"/>
-        <w:ind w:firstLine="0"/>
-      </w:pPr>
-      <w:r>
-        <w:t xml:space="preserve">Table 7. </w:t>
-      </w:r>
-      <w:proofErr w:type="spellStart"/>
-      <w:r>
-        <w:t>AICc</w:t>
-      </w:r>
-      <w:proofErr w:type="spellEnd"/>
-      <w:r>
-        <w:t xml:space="preserve"> table of models with fish richness as the response variable (target) and rugosity as the candidate surrogate</w:t>
-      </w:r>
-      <w:r>
-        <w:ptab w:relativeTo="margin" w:alignment="right" w:leader="dot"/>
-      </w:r>
-      <w:r>
-        <w:t>34</w:t>
-      </w:r>
-    </w:p>
-    <w:p>
-      <w:pPr>
-        <w:spacing w:after="200" w:line="276" w:lineRule="auto"/>
-        <w:ind w:firstLine="0"/>
-      </w:pPr>
-      <w:r>
-        <w:t xml:space="preserve">Table 8. </w:t>
-      </w:r>
-      <w:proofErr w:type="spellStart"/>
-      <w:r>
-        <w:t>AICc</w:t>
-      </w:r>
-      <w:proofErr w:type="spellEnd"/>
-      <w:r>
-        <w:t xml:space="preserve"> table of models with combined richness as the response variable (target) and rugosity as the candidate surrogate</w:t>
-      </w:r>
-      <w:r>
-        <w:ptab w:relativeTo="margin" w:alignment="right" w:leader="dot"/>
-      </w:r>
-      <w:r>
-        <w:t>35</w:t>
-      </w:r>
-    </w:p>
-    <w:p>
-      <w:pPr>
-        <w:spacing w:after="200" w:line="276" w:lineRule="auto"/>
-        <w:ind w:firstLine="0"/>
-      </w:pPr>
-      <w:r>
-        <w:br w:type="page"/>
-      </w:r>
-    </w:p>
-    <w:p>
-      <w:pPr>
-        <w:pStyle w:val="Heading1"/>
-      </w:pPr>
-      <w:bookmarkStart w:id="9" w:name="_Toc24625430"/>
-      <w:r>
-        <w:lastRenderedPageBreak/>
-        <w:t>LIST OF FIGURES</w:t>
       </w:r>
       <w:bookmarkEnd w:id="9"/>
     </w:p>
@@ -3190,29 +2970,21 @@
         <w:ind w:firstLine="0"/>
       </w:pPr>
       <w:r>
-        <w:t xml:space="preserve">Figure 1. Top panel: a map of Guana Island, British Virgin Islands showing the eight study sites: (1) Grand </w:t>
+        <w:t xml:space="preserve">Table 1. </w:t>
       </w:r>
       <w:proofErr w:type="spellStart"/>
       <w:r>
-        <w:t>Ghut</w:t>
+        <w:t>AICc</w:t>
       </w:r>
       <w:proofErr w:type="spellEnd"/>
       <w:r>
-        <w:t xml:space="preserve">, (2) Pelican </w:t>
-      </w:r>
-      <w:proofErr w:type="spellStart"/>
-      <w:r>
-        <w:t>Ghut</w:t>
-      </w:r>
-      <w:proofErr w:type="spellEnd"/>
-      <w:r>
-        <w:t>, (3) Bigelow Beach, (4) Monkey Point, (5) White Bay, (6) Iguana Head, (7) Crab Cove, and (8) Long Point, also known as Muskmelon. Lower panel: the location of Guana Island within the British Virgin Islands</w:t>
+        <w:t xml:space="preserve"> table of models with coral richness as the response variable (target) and the candidate surrogates as predictors</w:t>
       </w:r>
       <w:r>
         <w:ptab w:relativeTo="margin" w:alignment="right" w:leader="dot"/>
       </w:r>
       <w:r>
-        <w:t>36</w:t>
+        <w:t>32</w:t>
       </w:r>
     </w:p>
     <w:p>
@@ -3221,42 +2993,27 @@
         <w:ind w:firstLine="0"/>
       </w:pPr>
       <w:r>
-        <w:t xml:space="preserve">Figure 2. Plots of the targets (rows) and candidate surrogates (columns). 95% confidence intervals shown. </w:t>
+        <w:t xml:space="preserve">Table 2. </w:t>
       </w:r>
       <w:proofErr w:type="spellStart"/>
       <w:r>
-        <w:t>Nagelkerke’s</w:t>
+        <w:t>AICc</w:t>
       </w:r>
       <w:proofErr w:type="spellEnd"/>
       <w:r>
-        <w:t xml:space="preserve"> pseudo-r-squared values (</w:t>
-      </w:r>
-      <w:r>
-        <w:rPr>
-          <w:i/>
-        </w:rPr>
-        <w:t>R</w:t>
-      </w:r>
-      <w:r>
-        <w:rPr>
-          <w:vertAlign w:val="subscript"/>
-        </w:rPr>
-        <w:t>N</w:t>
-      </w:r>
-      <w:r>
-        <w:rPr>
-          <w:vertAlign w:val="superscript"/>
-        </w:rPr>
-        <w:t>2</w:t>
-      </w:r>
-      <w:r>
-        <w:t>) are shown for the top candidate surrogate for each of the targets</w:t>
+        <w:t xml:space="preserve"> table of models with sponge richness as the response variable (target) and the candidate surrogates</w:t>
+      </w:r>
+      <w:r>
+        <w:t xml:space="preserve"> </w:t>
+      </w:r>
+      <w:r>
+        <w:t>as predictors</w:t>
       </w:r>
       <w:r>
         <w:ptab w:relativeTo="margin" w:alignment="right" w:leader="dot"/>
       </w:r>
       <w:r>
-        <w:t>37</w:t>
+        <w:t>32</w:t>
       </w:r>
     </w:p>
     <w:p>
@@ -3265,13 +3022,27 @@
         <w:ind w:firstLine="0"/>
       </w:pPr>
       <w:r>
-        <w:t>Figure 3. Temporal variation of coral richness as it varies with percent coral cover</w:t>
+        <w:t xml:space="preserve">Table 3. </w:t>
+      </w:r>
+      <w:proofErr w:type="spellStart"/>
+      <w:r>
+        <w:t>AICc</w:t>
+      </w:r>
+      <w:proofErr w:type="spellEnd"/>
+      <w:r>
+        <w:t xml:space="preserve"> table of models with fish richness as the response variable (target) and the candidate surrogates</w:t>
+      </w:r>
+      <w:r>
+        <w:t xml:space="preserve"> </w:t>
+      </w:r>
+      <w:r>
+        <w:t>as predictors</w:t>
       </w:r>
       <w:r>
         <w:ptab w:relativeTo="margin" w:alignment="right" w:leader="dot"/>
       </w:r>
       <w:r>
-        <w:t>38</w:t>
+        <w:t>32</w:t>
       </w:r>
     </w:p>
     <w:p>
@@ -3280,19 +3051,27 @@
         <w:ind w:firstLine="0"/>
       </w:pPr>
       <w:r>
-        <w:t xml:space="preserve">Figure 4. Spatial variation of </w:t>
-      </w:r>
-      <w:r>
-        <w:t xml:space="preserve">sponge </w:t>
-      </w:r>
-      <w:r>
-        <w:t>richness as it varies with percent coral cover across 8 monitoring sites</w:t>
+        <w:t xml:space="preserve">Table 4. </w:t>
+      </w:r>
+      <w:proofErr w:type="spellStart"/>
+      <w:r>
+        <w:t>AICc</w:t>
+      </w:r>
+      <w:proofErr w:type="spellEnd"/>
+      <w:r>
+        <w:t xml:space="preserve"> table of models with combined richness as the response variable (target) and the candidate surrogates</w:t>
+      </w:r>
+      <w:r>
+        <w:t xml:space="preserve"> </w:t>
+      </w:r>
+      <w:r>
+        <w:t>as predictors</w:t>
       </w:r>
       <w:r>
         <w:ptab w:relativeTo="margin" w:alignment="right" w:leader="dot"/>
       </w:r>
       <w:r>
-        <w:t>39</w:t>
+        <w:t>33</w:t>
       </w:r>
     </w:p>
     <w:p>
@@ -3301,13 +3080,21 @@
         <w:ind w:firstLine="0"/>
       </w:pPr>
       <w:r>
-        <w:t xml:space="preserve">Figure 5. Temporal variation of sponge richness as it varies with percent coral cover </w:t>
+        <w:t xml:space="preserve">Table 5. </w:t>
+      </w:r>
+      <w:proofErr w:type="spellStart"/>
+      <w:r>
+        <w:t>AICc</w:t>
+      </w:r>
+      <w:proofErr w:type="spellEnd"/>
+      <w:r>
+        <w:t xml:space="preserve"> table of models with coral richness as the response variable (target) and percent coral cover as the candidate surrogate</w:t>
       </w:r>
       <w:r>
         <w:ptab w:relativeTo="margin" w:alignment="right" w:leader="dot"/>
       </w:r>
       <w:r>
-        <w:t>40</w:t>
+        <w:t>33</w:t>
       </w:r>
     </w:p>
     <w:p>
@@ -3316,13 +3103,21 @@
         <w:ind w:firstLine="0"/>
       </w:pPr>
       <w:r>
-        <w:t>Figure 6. Spatial variation of fish richness as it varies with rugosity across 8 monitoring sites</w:t>
+        <w:t xml:space="preserve">Table 6. </w:t>
+      </w:r>
+      <w:proofErr w:type="spellStart"/>
+      <w:r>
+        <w:t>AICc</w:t>
+      </w:r>
+      <w:proofErr w:type="spellEnd"/>
+      <w:r>
+        <w:t xml:space="preserve"> table of models with sponge richness as the response variable (target) and percent coral cover as the candidate surrogate</w:t>
       </w:r>
       <w:r>
         <w:ptab w:relativeTo="margin" w:alignment="right" w:leader="dot"/>
       </w:r>
       <w:r>
-        <w:t>41</w:t>
+        <w:t>34</w:t>
       </w:r>
     </w:p>
     <w:p>
@@ -3331,21 +3126,21 @@
         <w:ind w:firstLine="0"/>
       </w:pPr>
       <w:r>
-        <w:t xml:space="preserve">Figure 7. Spatial variation of combined richness as it varies with rugosity across 8 monitoring sites, where combined richness is the sum of </w:t>
+        <w:t xml:space="preserve">Table 7. </w:t>
       </w:r>
       <w:proofErr w:type="spellStart"/>
       <w:r>
-        <w:t>richnesses</w:t>
+        <w:t>AICc</w:t>
       </w:r>
       <w:proofErr w:type="spellEnd"/>
       <w:r>
-        <w:t xml:space="preserve"> of corals, fishes, and sponges</w:t>
+        <w:t xml:space="preserve"> table of models with fish richness as the response variable (target) and rugosity as the candidate surrogate</w:t>
       </w:r>
       <w:r>
         <w:ptab w:relativeTo="margin" w:alignment="right" w:leader="dot"/>
       </w:r>
       <w:r>
-        <w:t>42</w:t>
+        <w:t>34</w:t>
       </w:r>
     </w:p>
     <w:p>
@@ -3354,36 +3149,243 @@
         <w:ind w:firstLine="0"/>
       </w:pPr>
       <w:r>
-        <w:t xml:space="preserve">Figure 8. Temporal variation of combined richness as it varies with percent coral cover, where combined richness is the sum of </w:t>
+        <w:t xml:space="preserve">Table 8. </w:t>
       </w:r>
       <w:proofErr w:type="spellStart"/>
       <w:r>
-        <w:t>richnesses</w:t>
+        <w:t>AICc</w:t>
       </w:r>
       <w:proofErr w:type="spellEnd"/>
       <w:r>
-        <w:t xml:space="preserve"> of corals, fishes, and sponges</w:t>
+        <w:t xml:space="preserve"> table of models with combined richness as the response variable (target) and rugosity as the candidate surrogate</w:t>
       </w:r>
       <w:r>
         <w:ptab w:relativeTo="margin" w:alignment="right" w:leader="dot"/>
       </w:r>
       <w:r>
-        <w:t>43</w:t>
+        <w:t>35</w:t>
+      </w:r>
+    </w:p>
+    <w:p>
+      <w:pPr>
+        <w:spacing w:after="200" w:line="276" w:lineRule="auto"/>
+        <w:ind w:firstLine="0"/>
+      </w:pPr>
+      <w:r>
+        <w:br w:type="page"/>
       </w:r>
     </w:p>
     <w:p>
       <w:pPr>
         <w:pStyle w:val="Heading1"/>
       </w:pPr>
+      <w:bookmarkStart w:id="10" w:name="_Toc24625430"/>
+      <w:r>
+        <w:lastRenderedPageBreak/>
+        <w:t>LIST OF FIGURES</w:t>
+      </w:r>
+      <w:bookmarkEnd w:id="10"/>
+    </w:p>
+    <w:p>
+      <w:pPr>
+        <w:spacing w:after="200" w:line="276" w:lineRule="auto"/>
+        <w:ind w:firstLine="0"/>
+      </w:pPr>
+      <w:r>
+        <w:t xml:space="preserve">Figure 1. Top panel: a map of Guana Island, British Virgin Islands showing the eight study sites: (1) Grand </w:t>
+      </w:r>
+      <w:proofErr w:type="spellStart"/>
+      <w:r>
+        <w:t>Ghut</w:t>
+      </w:r>
+      <w:proofErr w:type="spellEnd"/>
+      <w:r>
+        <w:t xml:space="preserve">, (2) Pelican </w:t>
+      </w:r>
+      <w:proofErr w:type="spellStart"/>
+      <w:r>
+        <w:t>Ghut</w:t>
+      </w:r>
+      <w:proofErr w:type="spellEnd"/>
+      <w:r>
+        <w:t>, (3) Bigelow Beach, (4) Monkey Point, (5) White Bay, (6) Iguana Head, (7) Crab Cove, and (8) Long Point, also known as Muskmelon. Lower panel: the location of Guana Island within the British Virgin Islands</w:t>
+      </w:r>
+      <w:r>
+        <w:ptab w:relativeTo="margin" w:alignment="right" w:leader="dot"/>
+      </w:r>
+      <w:r>
+        <w:t>36</w:t>
+      </w:r>
+    </w:p>
+    <w:p>
+      <w:pPr>
+        <w:spacing w:after="200" w:line="276" w:lineRule="auto"/>
+        <w:ind w:firstLine="0"/>
+      </w:pPr>
+      <w:r>
+        <w:t xml:space="preserve">Figure 2. Plots of the targets (rows) and candidate surrogates (columns). 95% confidence intervals shown. </w:t>
+      </w:r>
+      <w:proofErr w:type="spellStart"/>
+      <w:r>
+        <w:t>Nagelkerke’s</w:t>
+      </w:r>
+      <w:proofErr w:type="spellEnd"/>
+      <w:r>
+        <w:t xml:space="preserve"> pseudo-r-squared values (</w:t>
+      </w:r>
+      <w:r>
+        <w:rPr>
+          <w:i/>
+        </w:rPr>
+        <w:t>R</w:t>
+      </w:r>
+      <w:r>
+        <w:rPr>
+          <w:vertAlign w:val="subscript"/>
+        </w:rPr>
+        <w:t>N</w:t>
+      </w:r>
+      <w:r>
+        <w:rPr>
+          <w:vertAlign w:val="superscript"/>
+        </w:rPr>
+        <w:t>2</w:t>
+      </w:r>
+      <w:r>
+        <w:t>) are shown for the top candidate surrogate for each of the targets</w:t>
+      </w:r>
+      <w:r>
+        <w:ptab w:relativeTo="margin" w:alignment="right" w:leader="dot"/>
+      </w:r>
+      <w:r>
+        <w:t>37</w:t>
+      </w:r>
+    </w:p>
+    <w:p>
+      <w:pPr>
+        <w:spacing w:after="200" w:line="276" w:lineRule="auto"/>
+        <w:ind w:firstLine="0"/>
+      </w:pPr>
+      <w:r>
+        <w:t>Figure 3. Temporal variation of coral richness as it varies with percent coral cover</w:t>
+      </w:r>
+      <w:r>
+        <w:ptab w:relativeTo="margin" w:alignment="right" w:leader="dot"/>
+      </w:r>
+      <w:r>
+        <w:t>38</w:t>
+      </w:r>
+    </w:p>
+    <w:p>
+      <w:pPr>
+        <w:spacing w:after="200" w:line="276" w:lineRule="auto"/>
+        <w:ind w:firstLine="0"/>
+      </w:pPr>
+      <w:r>
+        <w:t xml:space="preserve">Figure 4. Spatial variation of </w:t>
+      </w:r>
+      <w:r>
+        <w:t xml:space="preserve">sponge </w:t>
+      </w:r>
+      <w:r>
+        <w:t>richness as it varies with percent coral cover across 8 monitoring sites</w:t>
+      </w:r>
+      <w:r>
+        <w:ptab w:relativeTo="margin" w:alignment="right" w:leader="dot"/>
+      </w:r>
+      <w:r>
+        <w:t>39</w:t>
+      </w:r>
+    </w:p>
+    <w:p>
+      <w:pPr>
+        <w:spacing w:after="200" w:line="276" w:lineRule="auto"/>
+        <w:ind w:firstLine="0"/>
+      </w:pPr>
+      <w:r>
+        <w:t xml:space="preserve">Figure 5. Temporal variation of sponge richness as it varies with percent coral cover </w:t>
+      </w:r>
+      <w:r>
+        <w:ptab w:relativeTo="margin" w:alignment="right" w:leader="dot"/>
+      </w:r>
+      <w:r>
+        <w:t>40</w:t>
+      </w:r>
+    </w:p>
+    <w:p>
+      <w:pPr>
+        <w:spacing w:after="200" w:line="276" w:lineRule="auto"/>
+        <w:ind w:firstLine="0"/>
+      </w:pPr>
+      <w:r>
+        <w:t>Figure 6. Spatial variation of fish richness as it varies with rugosity across 8 monitoring sites</w:t>
+      </w:r>
+      <w:r>
+        <w:ptab w:relativeTo="margin" w:alignment="right" w:leader="dot"/>
+      </w:r>
+      <w:r>
+        <w:t>41</w:t>
+      </w:r>
+    </w:p>
+    <w:p>
+      <w:pPr>
+        <w:spacing w:after="200" w:line="276" w:lineRule="auto"/>
+        <w:ind w:firstLine="0"/>
+      </w:pPr>
+      <w:r>
+        <w:t xml:space="preserve">Figure 7. Spatial variation of combined richness as it varies with rugosity across 8 monitoring sites, where combined richness is the sum of </w:t>
+      </w:r>
+      <w:proofErr w:type="spellStart"/>
+      <w:r>
+        <w:t>richnesses</w:t>
+      </w:r>
+      <w:proofErr w:type="spellEnd"/>
+      <w:r>
+        <w:t xml:space="preserve"> of corals, fishes, and sponges</w:t>
+      </w:r>
+      <w:r>
+        <w:ptab w:relativeTo="margin" w:alignment="right" w:leader="dot"/>
+      </w:r>
+      <w:r>
+        <w:t>42</w:t>
+      </w:r>
+    </w:p>
+    <w:p>
+      <w:pPr>
+        <w:spacing w:after="200" w:line="276" w:lineRule="auto"/>
+        <w:ind w:firstLine="0"/>
+      </w:pPr>
+      <w:r>
+        <w:t xml:space="preserve">Figure 8. Temporal variation of combined richness as it varies with percent coral cover, where combined richness is the sum of </w:t>
+      </w:r>
+      <w:proofErr w:type="spellStart"/>
+      <w:r>
+        <w:t>richnesses</w:t>
+      </w:r>
+      <w:proofErr w:type="spellEnd"/>
+      <w:r>
+        <w:t xml:space="preserve"> of corals, fishes, and sponges</w:t>
+      </w:r>
+      <w:r>
+        <w:ptab w:relativeTo="margin" w:alignment="right" w:leader="dot"/>
+      </w:r>
+      <w:r>
+        <w:t>43</w:t>
+      </w:r>
+    </w:p>
+    <w:p>
+      <w:pPr>
+        <w:pStyle w:val="Heading1"/>
+      </w:pPr>
       <w:r>
         <w:br w:type="page"/>
       </w:r>
-      <w:bookmarkStart w:id="10" w:name="_Toc24625431"/>
+      <w:bookmarkStart w:id="11" w:name="_Toc24625431"/>
       <w:r>
         <w:lastRenderedPageBreak/>
         <w:t>LIST OF APPENDICES</w:t>
       </w:r>
-      <w:bookmarkEnd w:id="10"/>
+      <w:bookmarkEnd w:id="11"/>
     </w:p>
     <w:p>
       <w:pPr>
@@ -3450,12 +3452,12 @@
       <w:pPr>
         <w:pStyle w:val="Heading1"/>
       </w:pPr>
-      <w:bookmarkStart w:id="11" w:name="_Toc24625432"/>
+      <w:bookmarkStart w:id="12" w:name="_Toc24625432"/>
       <w:r>
         <w:lastRenderedPageBreak/>
         <w:t>CHAPTER 1</w:t>
       </w:r>
-      <w:bookmarkEnd w:id="11"/>
+      <w:bookmarkEnd w:id="12"/>
     </w:p>
     <w:p>
       <w:pPr>
@@ -3616,22 +3618,22 @@
       <w:pPr>
         <w:pStyle w:val="Heading2"/>
       </w:pPr>
-      <w:bookmarkStart w:id="12" w:name="_Toc24625433"/>
-      <w:commentRangeStart w:id="13"/>
+      <w:bookmarkStart w:id="13" w:name="_Toc24625433"/>
+      <w:commentRangeStart w:id="14"/>
       <w:r>
         <w:lastRenderedPageBreak/>
         <w:t>Abstract</w:t>
       </w:r>
-      <w:commentRangeEnd w:id="13"/>
+      <w:commentRangeEnd w:id="14"/>
       <w:r>
         <w:rPr>
           <w:rStyle w:val="CommentReference"/>
           <w:sz w:val="24"/>
           <w:szCs w:val="24"/>
         </w:rPr>
-        <w:commentReference w:id="13"/>
-      </w:r>
-      <w:bookmarkEnd w:id="12"/>
+        <w:commentReference w:id="14"/>
+      </w:r>
+      <w:bookmarkEnd w:id="13"/>
     </w:p>
     <w:p>
       <w:pPr>
@@ -3663,7 +3665,7 @@
         </w:rPr>
         <w:t xml:space="preserve">-temporal stability of surrogates in coral reef systems. We used data from an ongoing 27-year monitoring program in the British Virgin Islands that has quantified the abundance and species richness of fish, coral, and sponge species at 8 sites. Of these taxa, corals are the most widely monitored and measures of total coral cover and the 3-dimensional structure provided by corals (rugosity) are often assumed to be good surrogates for diversity of reef-associated taxa. We thus hypothesize that coral cover and rugosity will be good surrogates for fish, coral, and sponge species richness. Because species-level identification is challenging in the field, we also investigated how the monitoring of recognizable taxonomic units (RTU’s) compares to species-level studies. We sought correlated relationships between the proposed surrogates and fish, coral, and sponge species richness. </w:t>
       </w:r>
-      <w:commentRangeStart w:id="14"/>
+      <w:commentRangeStart w:id="15"/>
       <w:r>
         <w:rPr>
           <w:color w:val="333333"/>
@@ -3671,12 +3673,12 @@
         </w:rPr>
         <w:t xml:space="preserve">Our results provide insight on the use of surrogates in a coral reef ecosystem and on the inclusion of RTU’s in biodiversity studies. The identification of surrogates that maintain stable relationships with target components of biodiversity over time can inform decisions regarding existing data from monitoring studies and the allocation of limited resources for collection of future data. </w:t>
       </w:r>
-      <w:commentRangeEnd w:id="14"/>
+      <w:commentRangeEnd w:id="15"/>
       <w:r>
         <w:rPr>
           <w:rStyle w:val="CommentReference"/>
         </w:rPr>
-        <w:commentReference w:id="14"/>
+        <w:commentReference w:id="15"/>
       </w:r>
     </w:p>
     <w:p>
@@ -3744,29 +3746,29 @@
       <w:pPr>
         <w:pStyle w:val="Heading2"/>
       </w:pPr>
-      <w:bookmarkStart w:id="15" w:name="_Toc24625434"/>
+      <w:bookmarkStart w:id="16" w:name="_Toc24625434"/>
       <w:r>
         <w:lastRenderedPageBreak/>
         <w:t>Introduction</w:t>
       </w:r>
-      <w:bookmarkEnd w:id="15"/>
+      <w:bookmarkEnd w:id="16"/>
       <w:r>
         <w:t xml:space="preserve"> </w:t>
       </w:r>
     </w:p>
     <w:p>
-      <w:bookmarkStart w:id="16" w:name="_gjdgxs" w:colFirst="0" w:colLast="0"/>
-      <w:bookmarkEnd w:id="16"/>
-      <w:commentRangeStart w:id="17"/>
+      <w:bookmarkStart w:id="17" w:name="_gjdgxs" w:colFirst="0" w:colLast="0"/>
+      <w:bookmarkEnd w:id="17"/>
+      <w:commentRangeStart w:id="18"/>
       <w:r>
         <w:t>Biodiversity</w:t>
       </w:r>
-      <w:commentRangeEnd w:id="17"/>
+      <w:commentRangeEnd w:id="18"/>
       <w:r>
         <w:rPr>
           <w:rStyle w:val="CommentReference"/>
         </w:rPr>
-        <w:commentReference w:id="17"/>
+        <w:commentReference w:id="18"/>
       </w:r>
       <w:r>
         <w:t xml:space="preserve"> declines associated with increasing levels of anthropogenic stress are of great concern because they reflect loss of species, disruption of community dynamics and diminished ecosystem function</w:t>
@@ -3774,7 +3776,7 @@
       <w:r>
         <w:t xml:space="preserve"> </w:t>
       </w:r>
-      <w:commentRangeStart w:id="18"/>
+      <w:commentRangeStart w:id="19"/>
       <w:r>
         <w:fldChar w:fldCharType="begin" w:fldLock="1"/>
       </w:r>
@@ -3793,12 +3795,12 @@
       <w:r>
         <w:fldChar w:fldCharType="end"/>
       </w:r>
-      <w:commentRangeEnd w:id="18"/>
+      <w:commentRangeEnd w:id="19"/>
       <w:r>
         <w:rPr>
           <w:rStyle w:val="CommentReference"/>
         </w:rPr>
-        <w:commentReference w:id="18"/>
+        <w:commentReference w:id="19"/>
       </w:r>
       <w:r>
         <w:t xml:space="preserve">. To monitor these declines, different aspects of biodiversity </w:t>
@@ -3809,7 +3811,7 @@
       <w:r>
         <w:t xml:space="preserve">may be compared across similar systems over time and space </w:t>
       </w:r>
-      <w:commentRangeStart w:id="19"/>
+      <w:commentRangeStart w:id="20"/>
       <w:r>
         <w:fldChar w:fldCharType="begin" w:fldLock="1"/>
       </w:r>
@@ -3828,12 +3830,12 @@
       <w:r>
         <w:fldChar w:fldCharType="end"/>
       </w:r>
-      <w:commentRangeEnd w:id="19"/>
+      <w:commentRangeEnd w:id="20"/>
       <w:r>
         <w:rPr>
           <w:rStyle w:val="CommentReference"/>
         </w:rPr>
-        <w:commentReference w:id="19"/>
+        <w:commentReference w:id="20"/>
       </w:r>
       <w:r>
         <w:t>. Taxonomic diversity, particularly species richness</w:t>
@@ -3886,7 +3888,7 @@
       <w:r>
         <w:t xml:space="preserve">that can be readily compared across similar environments </w:t>
       </w:r>
-      <w:commentRangeStart w:id="20"/>
+      <w:commentRangeStart w:id="21"/>
       <w:r>
         <w:fldChar w:fldCharType="begin" w:fldLock="1"/>
       </w:r>
@@ -3905,30 +3907,30 @@
       <w:r>
         <w:fldChar w:fldCharType="end"/>
       </w:r>
-      <w:commentRangeEnd w:id="20"/>
+      <w:commentRangeEnd w:id="21"/>
       <w:r>
         <w:rPr>
           <w:rStyle w:val="CommentReference"/>
         </w:rPr>
-        <w:commentReference w:id="20"/>
+        <w:commentReference w:id="21"/>
       </w:r>
       <w:r>
         <w:t>.</w:t>
       </w:r>
     </w:p>
     <w:p>
-      <w:bookmarkStart w:id="21" w:name="_q2hepsd6fli" w:colFirst="0" w:colLast="0"/>
-      <w:bookmarkEnd w:id="21"/>
-      <w:commentRangeStart w:id="22"/>
+      <w:bookmarkStart w:id="22" w:name="_q2hepsd6fli" w:colFirst="0" w:colLast="0"/>
+      <w:bookmarkEnd w:id="22"/>
+      <w:commentRangeStart w:id="23"/>
       <w:r>
         <w:t>Coral</w:t>
       </w:r>
-      <w:commentRangeEnd w:id="22"/>
+      <w:commentRangeEnd w:id="23"/>
       <w:r>
         <w:rPr>
           <w:rStyle w:val="CommentReference"/>
         </w:rPr>
-        <w:commentReference w:id="22"/>
+        <w:commentReference w:id="23"/>
       </w:r>
       <w:r>
         <w:t xml:space="preserve"> reefs </w:t>
@@ -3963,7 +3965,7 @@
       <w:r>
         <w:t xml:space="preserve">and overfishing </w:t>
       </w:r>
-      <w:commentRangeStart w:id="23"/>
+      <w:commentRangeStart w:id="24"/>
       <w:r>
         <w:fldChar w:fldCharType="begin" w:fldLock="1"/>
       </w:r>
@@ -3982,17 +3984,17 @@
       <w:r>
         <w:fldChar w:fldCharType="end"/>
       </w:r>
-      <w:commentRangeEnd w:id="23"/>
+      <w:commentRangeEnd w:id="24"/>
       <w:r>
         <w:rPr>
           <w:rStyle w:val="CommentReference"/>
         </w:rPr>
-        <w:commentReference w:id="23"/>
+        <w:commentReference w:id="24"/>
       </w:r>
       <w:r>
         <w:t xml:space="preserve">. Reef fishes and hard corals (Scleractinia) are dominant coral reef organisms that establish and maintain biodiversity by filling multiple functional roles in coral reef systems </w:t>
       </w:r>
-      <w:commentRangeStart w:id="24"/>
+      <w:commentRangeStart w:id="25"/>
       <w:r>
         <w:fldChar w:fldCharType="begin" w:fldLock="1"/>
       </w:r>
@@ -4011,17 +4013,17 @@
       <w:r>
         <w:fldChar w:fldCharType="end"/>
       </w:r>
-      <w:commentRangeEnd w:id="24"/>
+      <w:commentRangeEnd w:id="25"/>
       <w:r>
         <w:rPr>
           <w:rStyle w:val="CommentReference"/>
         </w:rPr>
-        <w:commentReference w:id="24"/>
+        <w:commentReference w:id="25"/>
       </w:r>
       <w:r>
         <w:t xml:space="preserve">. They are also economically valuable because they attract tourists and fish serve as a valuable food source </w:t>
       </w:r>
-      <w:commentRangeStart w:id="25"/>
+      <w:commentRangeStart w:id="26"/>
       <w:r>
         <w:fldChar w:fldCharType="begin" w:fldLock="1"/>
       </w:r>
@@ -4040,12 +4042,12 @@
       <w:r>
         <w:fldChar w:fldCharType="end"/>
       </w:r>
-      <w:commentRangeEnd w:id="25"/>
+      <w:commentRangeEnd w:id="26"/>
       <w:r>
         <w:rPr>
           <w:rStyle w:val="CommentReference"/>
         </w:rPr>
-        <w:commentReference w:id="25"/>
+        <w:commentReference w:id="26"/>
       </w:r>
       <w:r>
         <w:t>. Concerns regarding the declines of corals and fish</w:t>
@@ -4087,7 +4089,7 @@
       <w:r>
         <w:t xml:space="preserve"> </w:t>
       </w:r>
-      <w:commentRangeStart w:id="26"/>
+      <w:commentRangeStart w:id="27"/>
       <w:r>
         <w:fldChar w:fldCharType="begin" w:fldLock="1"/>
       </w:r>
@@ -4106,28 +4108,28 @@
       <w:r>
         <w:fldChar w:fldCharType="end"/>
       </w:r>
-      <w:commentRangeEnd w:id="26"/>
+      <w:commentRangeEnd w:id="27"/>
       <w:r>
         <w:rPr>
           <w:rStyle w:val="CommentReference"/>
         </w:rPr>
-        <w:commentReference w:id="26"/>
+        <w:commentReference w:id="27"/>
       </w:r>
       <w:r>
         <w:t>.</w:t>
       </w:r>
     </w:p>
     <w:p>
-      <w:commentRangeStart w:id="27"/>
+      <w:commentRangeStart w:id="28"/>
       <w:r>
         <w:t>In</w:t>
       </w:r>
-      <w:commentRangeEnd w:id="27"/>
+      <w:commentRangeEnd w:id="28"/>
       <w:r>
         <w:rPr>
           <w:rStyle w:val="CommentReference"/>
         </w:rPr>
-        <w:commentReference w:id="27"/>
+        <w:commentReference w:id="28"/>
       </w:r>
       <w:r>
         <w:t xml:space="preserve"> an effort to more readily understand these declines, certain landscape features </w:t>
@@ -4138,7 +4140,7 @@
       <w:r>
         <w:t xml:space="preserve"> potential surrogates, simple indicators that provide an estimate of a target component of biodiversity, often referred to more simply as a target </w:t>
       </w:r>
-      <w:commentRangeStart w:id="28"/>
+      <w:commentRangeStart w:id="29"/>
       <w:r>
         <w:fldChar w:fldCharType="begin" w:fldLock="1"/>
       </w:r>
@@ -4157,12 +4159,12 @@
       <w:r>
         <w:fldChar w:fldCharType="end"/>
       </w:r>
-      <w:commentRangeEnd w:id="28"/>
+      <w:commentRangeEnd w:id="29"/>
       <w:r>
         <w:rPr>
           <w:rStyle w:val="CommentReference"/>
         </w:rPr>
-        <w:commentReference w:id="28"/>
+        <w:commentReference w:id="29"/>
       </w:r>
       <w:r>
         <w:t>. An effective surrogate has two essential features: first, it takes less time, money, and experience to measure than the target and second</w:t>
@@ -4173,7 +4175,7 @@
       <w:r>
         <w:t xml:space="preserve"> it maintains a consistently strong correlation with the target over space and time </w:t>
       </w:r>
-      <w:commentRangeStart w:id="29"/>
+      <w:commentRangeStart w:id="30"/>
       <w:r>
         <w:fldChar w:fldCharType="begin" w:fldLock="1"/>
       </w:r>
@@ -4192,7 +4194,7 @@
       <w:r>
         <w:fldChar w:fldCharType="end"/>
       </w:r>
-      <w:commentRangeEnd w:id="29"/>
+      <w:commentRangeEnd w:id="30"/>
       <w:r>
         <w:t>.</w:t>
       </w:r>
@@ -4200,7 +4202,7 @@
         <w:rPr>
           <w:rStyle w:val="CommentReference"/>
         </w:rPr>
-        <w:commentReference w:id="29"/>
+        <w:commentReference w:id="30"/>
       </w:r>
       <w:r>
         <w:t xml:space="preserve">Evaluating the ability for </w:t>
@@ -4217,7 +4219,7 @@
       <w:r>
         <w:t xml:space="preserve">and biodiversity change over time and space. Most surrogate studies to date have been concerned with the effectiveness of surrogates across spatial scales </w:t>
       </w:r>
-      <w:commentRangeStart w:id="30"/>
+      <w:commentRangeStart w:id="31"/>
       <w:r>
         <w:fldChar w:fldCharType="begin" w:fldLock="1"/>
       </w:r>
@@ -4236,17 +4238,17 @@
       <w:r>
         <w:fldChar w:fldCharType="end"/>
       </w:r>
-      <w:commentRangeEnd w:id="30"/>
+      <w:commentRangeEnd w:id="31"/>
       <w:r>
         <w:rPr>
           <w:rStyle w:val="CommentReference"/>
         </w:rPr>
-        <w:commentReference w:id="30"/>
+        <w:commentReference w:id="31"/>
       </w:r>
       <w:r>
         <w:t xml:space="preserve">. The prevalence of studies considering surrogates across spatial scales may be due to the widespread use of surrogates to identify priority conservation areas; this task requires an understanding of how the size and dispersion of the areas being conserved will affect the dynamics between the surrogate and target </w:t>
       </w:r>
-      <w:commentRangeStart w:id="31"/>
+      <w:commentRangeStart w:id="32"/>
       <w:r>
         <w:fldChar w:fldCharType="begin" w:fldLock="1"/>
       </w:r>
@@ -4265,12 +4267,12 @@
       <w:r>
         <w:fldChar w:fldCharType="end"/>
       </w:r>
-      <w:commentRangeEnd w:id="31"/>
+      <w:commentRangeEnd w:id="32"/>
       <w:r>
         <w:rPr>
           <w:rStyle w:val="CommentReference"/>
         </w:rPr>
-        <w:commentReference w:id="31"/>
+        <w:commentReference w:id="32"/>
       </w:r>
       <w:r>
         <w:t xml:space="preserve">. However, few studies have explicitly </w:t>
@@ -4279,21 +4281,21 @@
         <w:lastRenderedPageBreak/>
         <w:t>investigated surrogate effectiveness across temporal scales, and those that have are typically quite short (e.g., 13 months and 1 y</w:t>
       </w:r>
-      <w:commentRangeStart w:id="32"/>
+      <w:commentRangeStart w:id="33"/>
       <w:r>
         <w:t>ear</w:t>
       </w:r>
-      <w:commentRangeEnd w:id="32"/>
+      <w:commentRangeEnd w:id="33"/>
       <w:r>
         <w:rPr>
           <w:rStyle w:val="CommentReference"/>
         </w:rPr>
-        <w:commentReference w:id="32"/>
+        <w:commentReference w:id="33"/>
       </w:r>
       <w:r>
         <w:t>;</w:t>
       </w:r>
-      <w:commentRangeStart w:id="33"/>
+      <w:commentRangeStart w:id="34"/>
       <w:r>
         <w:fldChar w:fldCharType="begin" w:fldLock="1"/>
       </w:r>
@@ -4312,17 +4314,17 @@
       <w:r>
         <w:fldChar w:fldCharType="end"/>
       </w:r>
-      <w:commentRangeEnd w:id="33"/>
+      <w:commentRangeEnd w:id="34"/>
       <w:r>
         <w:rPr>
           <w:rStyle w:val="CommentReference"/>
         </w:rPr>
-        <w:commentReference w:id="33"/>
+        <w:commentReference w:id="34"/>
       </w:r>
       <w:r>
         <w:t xml:space="preserve">. Despite not always being their primary focus, authors recognize that an effective surrogate must maintain a stable relationship with the target over time, in other words any environmental changes that influence the target must have a qualitatively similar influence on the surrogate </w:t>
       </w:r>
-      <w:commentRangeStart w:id="34"/>
+      <w:commentRangeStart w:id="35"/>
       <w:r>
         <w:fldChar w:fldCharType="begin" w:fldLock="1"/>
       </w:r>
@@ -4341,28 +4343,28 @@
       <w:r>
         <w:fldChar w:fldCharType="end"/>
       </w:r>
-      <w:commentRangeEnd w:id="34"/>
+      <w:commentRangeEnd w:id="35"/>
       <w:r>
         <w:rPr>
           <w:rStyle w:val="CommentReference"/>
         </w:rPr>
-        <w:commentReference w:id="34"/>
+        <w:commentReference w:id="35"/>
       </w:r>
       <w:r>
         <w:t>. The need for more studies that investigate the effectiveness of surrogates over time is evident.</w:t>
       </w:r>
     </w:p>
     <w:p>
-      <w:commentRangeStart w:id="35"/>
+      <w:commentRangeStart w:id="36"/>
       <w:r>
         <w:t>Surrogates</w:t>
       </w:r>
-      <w:commentRangeEnd w:id="35"/>
+      <w:commentRangeEnd w:id="36"/>
       <w:r>
         <w:rPr>
           <w:rStyle w:val="CommentReference"/>
         </w:rPr>
-        <w:commentReference w:id="35"/>
+        <w:commentReference w:id="36"/>
       </w:r>
       <w:r>
         <w:t xml:space="preserve"> are used because </w:t>
@@ -4394,7 +4396,7 @@
       <w:r>
         <w:t xml:space="preserve">inventoried in principle, monitoring strategies that could detect all species in a given habitat are often prohibitively expensive and time-consuming </w:t>
       </w:r>
-      <w:commentRangeStart w:id="36"/>
+      <w:commentRangeStart w:id="37"/>
       <w:r>
         <w:fldChar w:fldCharType="begin" w:fldLock="1"/>
       </w:r>
@@ -4413,17 +4415,17 @@
       <w:r>
         <w:fldChar w:fldCharType="end"/>
       </w:r>
-      <w:commentRangeEnd w:id="36"/>
+      <w:commentRangeEnd w:id="37"/>
       <w:r>
         <w:rPr>
           <w:rStyle w:val="CommentReference"/>
         </w:rPr>
-        <w:commentReference w:id="36"/>
+        <w:commentReference w:id="37"/>
       </w:r>
       <w:r>
         <w:t xml:space="preserve">. Monitoring species richness requires substantial taxonomic expertise </w:t>
       </w:r>
-      <w:commentRangeStart w:id="37"/>
+      <w:commentRangeStart w:id="38"/>
       <w:r>
         <w:fldChar w:fldCharType="begin" w:fldLock="1"/>
       </w:r>
@@ -4442,12 +4444,12 @@
       <w:r>
         <w:fldChar w:fldCharType="end"/>
       </w:r>
-      <w:commentRangeEnd w:id="37"/>
+      <w:commentRangeEnd w:id="38"/>
       <w:r>
         <w:rPr>
           <w:rStyle w:val="CommentReference"/>
         </w:rPr>
-        <w:commentReference w:id="37"/>
+        <w:commentReference w:id="38"/>
       </w:r>
       <w:r>
         <w:t xml:space="preserve">. Alternatively, landscape features do not require species identification and can improve simplicity and affordability of studies. As a result, biologists have attempted to identify landscape features that may be used as simpler predictors of reef biodiversity. The most commonly measured landscape features of coral reefs are </w:t>
@@ -4464,7 +4466,7 @@
       <w:r>
         <w:t xml:space="preserve"> and structural complexity (rugosity). In fact, the temporal decline of these reef features is widely documented because they are so frequently measured </w:t>
       </w:r>
-      <w:commentRangeStart w:id="38"/>
+      <w:commentRangeStart w:id="39"/>
       <w:r>
         <w:fldChar w:fldCharType="begin" w:fldLock="1"/>
       </w:r>
@@ -4483,12 +4485,12 @@
       <w:r>
         <w:fldChar w:fldCharType="end"/>
       </w:r>
-      <w:commentRangeEnd w:id="38"/>
+      <w:commentRangeEnd w:id="39"/>
       <w:r>
         <w:rPr>
           <w:rStyle w:val="CommentReference"/>
         </w:rPr>
-        <w:commentReference w:id="38"/>
+        <w:commentReference w:id="39"/>
       </w:r>
       <w:r>
         <w:t xml:space="preserve">. </w:t>
@@ -4500,30 +4502,30 @@
         <w:lastRenderedPageBreak/>
         <w:t xml:space="preserve">cover </w:t>
       </w:r>
-      <w:commentRangeStart w:id="39"/>
+      <w:commentRangeStart w:id="40"/>
       <w:r>
         <w:t>has been shown</w:t>
       </w:r>
-      <w:commentRangeEnd w:id="39"/>
+      <w:commentRangeEnd w:id="40"/>
       <w:r>
         <w:rPr>
           <w:rStyle w:val="CommentReference"/>
         </w:rPr>
-        <w:commentReference w:id="39"/>
+        <w:commentReference w:id="40"/>
       </w:r>
       <w:r>
         <w:t xml:space="preserve"> to be a good surrogate for coral species richness because, presumably, the more area covered by corals, the greater variety of microhabitats they inhabit, and the greater number of species that would be </w:t>
       </w:r>
-      <w:commentRangeStart w:id="40"/>
+      <w:commentRangeStart w:id="41"/>
       <w:r>
         <w:t>present.</w:t>
       </w:r>
-      <w:commentRangeEnd w:id="40"/>
+      <w:commentRangeEnd w:id="41"/>
       <w:r>
         <w:rPr>
           <w:rStyle w:val="CommentReference"/>
         </w:rPr>
-        <w:commentReference w:id="40"/>
+        <w:commentReference w:id="41"/>
       </w:r>
       <w:r>
         <w:t xml:space="preserve"> </w:t>
@@ -4531,16 +4533,16 @@
       <w:r>
         <w:t xml:space="preserve">Rugosity </w:t>
       </w:r>
-      <w:commentRangeStart w:id="41"/>
+      <w:commentRangeStart w:id="42"/>
       <w:r>
         <w:t>has been shown</w:t>
       </w:r>
-      <w:commentRangeEnd w:id="41"/>
+      <w:commentRangeEnd w:id="42"/>
       <w:r>
         <w:rPr>
           <w:rStyle w:val="CommentReference"/>
         </w:rPr>
-        <w:commentReference w:id="41"/>
+        <w:commentReference w:id="42"/>
       </w:r>
       <w:r>
         <w:t xml:space="preserve"> to be a good surrogate for fish species richness</w:t>
@@ -4551,7 +4553,7 @@
       <w:r>
         <w:t xml:space="preserve">because greater rugosity should provide a wider variety of structures that may be utilized by a greater diversity of fish species </w:t>
       </w:r>
-      <w:commentRangeStart w:id="42"/>
+      <w:commentRangeStart w:id="43"/>
       <w:r>
         <w:fldChar w:fldCharType="begin" w:fldLock="1"/>
       </w:r>
@@ -4570,17 +4572,17 @@
       <w:r>
         <w:fldChar w:fldCharType="end"/>
       </w:r>
-      <w:commentRangeEnd w:id="42"/>
+      <w:commentRangeEnd w:id="43"/>
       <w:r>
         <w:rPr>
           <w:rStyle w:val="CommentReference"/>
         </w:rPr>
-        <w:commentReference w:id="42"/>
+        <w:commentReference w:id="43"/>
       </w:r>
       <w:r>
         <w:t xml:space="preserve">. It has also been suggested that rugosity is a better surrogate for fish richness than percent coral cover because different fish species utilize the intact structure of the reef when coral is alive versus when it’s dead </w:t>
       </w:r>
-      <w:commentRangeStart w:id="43"/>
+      <w:commentRangeStart w:id="44"/>
       <w:r>
         <w:fldChar w:fldCharType="begin" w:fldLock="1"/>
       </w:r>
@@ -4599,28 +4601,28 @@
       <w:r>
         <w:fldChar w:fldCharType="end"/>
       </w:r>
-      <w:commentRangeEnd w:id="43"/>
+      <w:commentRangeEnd w:id="44"/>
       <w:r>
         <w:rPr>
           <w:rStyle w:val="CommentReference"/>
         </w:rPr>
-        <w:commentReference w:id="43"/>
+        <w:commentReference w:id="44"/>
       </w:r>
       <w:r>
         <w:t>.</w:t>
       </w:r>
     </w:p>
     <w:p>
-      <w:commentRangeStart w:id="44"/>
+      <w:commentRangeStart w:id="45"/>
       <w:r>
         <w:t>Corals</w:t>
       </w:r>
-      <w:commentRangeEnd w:id="44"/>
+      <w:commentRangeEnd w:id="45"/>
       <w:r>
         <w:rPr>
           <w:rStyle w:val="CommentReference"/>
         </w:rPr>
-        <w:commentReference w:id="44"/>
+        <w:commentReference w:id="45"/>
       </w:r>
       <w:r>
         <w:t xml:space="preserve"> and fish are such conspicuous, well-studied taxonomic groups that the </w:t>
@@ -4633,16 +4635,16 @@
       <w:r>
         <w:t xml:space="preserve"> of these groups are often extrapolated to represent the richness of all taxonomic groups on </w:t>
       </w:r>
-      <w:commentRangeStart w:id="45"/>
+      <w:commentRangeStart w:id="46"/>
       <w:r>
         <w:t>coral reefs</w:t>
       </w:r>
-      <w:commentRangeEnd w:id="45"/>
+      <w:commentRangeEnd w:id="46"/>
       <w:r>
         <w:rPr>
           <w:rStyle w:val="CommentReference"/>
         </w:rPr>
-        <w:commentReference w:id="45"/>
+        <w:commentReference w:id="46"/>
       </w:r>
       <w:r>
         <w:t xml:space="preserve">. </w:t>
@@ -4650,7 +4652,7 @@
       <w:r>
         <w:t xml:space="preserve">Sponges play a dominant role in the benthic composition of the reef and contribute to the reef’s three-dimensional structure </w:t>
       </w:r>
-      <w:commentRangeStart w:id="46"/>
+      <w:commentRangeStart w:id="47"/>
       <w:r>
         <w:fldChar w:fldCharType="begin" w:fldLock="1"/>
       </w:r>
@@ -4669,12 +4671,12 @@
       <w:r>
         <w:fldChar w:fldCharType="end"/>
       </w:r>
-      <w:commentRangeEnd w:id="46"/>
+      <w:commentRangeEnd w:id="47"/>
       <w:r>
         <w:rPr>
           <w:rStyle w:val="CommentReference"/>
         </w:rPr>
-        <w:commentReference w:id="46"/>
+        <w:commentReference w:id="47"/>
       </w:r>
       <w:r>
         <w:t xml:space="preserve"> </w:t>
@@ -4685,7 +4687,7 @@
       <w:r>
         <w:t xml:space="preserve">few studies have investigated sponge dynamics </w:t>
       </w:r>
-      <w:commentRangeStart w:id="47"/>
+      <w:commentRangeStart w:id="48"/>
       <w:r>
         <w:fldChar w:fldCharType="begin" w:fldLock="1"/>
       </w:r>
@@ -4704,12 +4706,12 @@
       <w:r>
         <w:fldChar w:fldCharType="end"/>
       </w:r>
-      <w:commentRangeEnd w:id="47"/>
+      <w:commentRangeEnd w:id="48"/>
       <w:r>
         <w:rPr>
           <w:rStyle w:val="CommentReference"/>
         </w:rPr>
-        <w:commentReference w:id="47"/>
+        <w:commentReference w:id="48"/>
       </w:r>
       <w:r>
         <w:t>.</w:t>
@@ -4801,7 +4803,7 @@
     <w:p/>
     <w:p/>
     <w:p>
-      <w:commentRangeStart w:id="48"/>
+      <w:commentRangeStart w:id="49"/>
       <w:r>
         <w:t>We</w:t>
       </w:r>
@@ -4816,7 +4818,7 @@
       <w:r>
         <w:t xml:space="preserve"> species should increase the number of coral and sponge morphological types and increase rugosity, even though these sites may be dominated by a few species </w:t>
       </w:r>
-      <w:commentRangeStart w:id="49"/>
+      <w:commentRangeStart w:id="50"/>
       <w:r>
         <w:fldChar w:fldCharType="begin" w:fldLock="1"/>
       </w:r>
@@ -4835,42 +4837,42 @@
       <w:r>
         <w:fldChar w:fldCharType="end"/>
       </w:r>
+      <w:commentRangeEnd w:id="50"/>
+      <w:r>
+        <w:rPr>
+          <w:rStyle w:val="CommentReference"/>
+        </w:rPr>
+        <w:commentReference w:id="50"/>
+      </w:r>
+      <w:r>
+        <w:t xml:space="preserve">. </w:t>
+      </w:r>
       <w:commentRangeEnd w:id="49"/>
       <w:r>
         <w:rPr>
           <w:rStyle w:val="CommentReference"/>
         </w:rPr>
         <w:commentReference w:id="49"/>
-      </w:r>
-      <w:r>
-        <w:t xml:space="preserve">. </w:t>
-      </w:r>
-      <w:commentRangeEnd w:id="48"/>
-      <w:r>
-        <w:rPr>
-          <w:rStyle w:val="CommentReference"/>
-        </w:rPr>
-        <w:commentReference w:id="48"/>
       </w:r>
     </w:p>
     <w:p/>
     <w:p>
-      <w:commentRangeStart w:id="50"/>
       <w:commentRangeStart w:id="51"/>
+      <w:commentRangeStart w:id="52"/>
       <w:r>
         <w:t xml:space="preserve">Moreover, some </w:t>
       </w:r>
-      <w:commentRangeEnd w:id="50"/>
+      <w:commentRangeEnd w:id="51"/>
       <w:r>
         <w:rPr>
           <w:rStyle w:val="CommentReference"/>
         </w:rPr>
-        <w:commentReference w:id="50"/>
+        <w:commentReference w:id="51"/>
       </w:r>
       <w:r>
         <w:t xml:space="preserve">species that can be recognized in the lab using morphological features or genetic markers cannot be distinguished in situ during field surveys. When species cannot be reliably distinguished in the field, studies sometimes use recognizable taxonomic units (RTU’s) or morphospecies that are defined by readily identifiable characteristics in the field </w:t>
       </w:r>
-      <w:commentRangeStart w:id="52"/>
+      <w:commentRangeStart w:id="53"/>
       <w:r>
         <w:fldChar w:fldCharType="begin" w:fldLock="1"/>
       </w:r>
@@ -4889,22 +4891,22 @@
       <w:r>
         <w:fldChar w:fldCharType="end"/>
       </w:r>
+      <w:commentRangeEnd w:id="53"/>
+      <w:r>
+        <w:rPr>
+          <w:rStyle w:val="CommentReference"/>
+        </w:rPr>
+        <w:commentReference w:id="53"/>
+      </w:r>
+      <w:r>
+        <w:t xml:space="preserve">. </w:t>
+      </w:r>
       <w:commentRangeEnd w:id="52"/>
       <w:r>
         <w:rPr>
           <w:rStyle w:val="CommentReference"/>
         </w:rPr>
         <w:commentReference w:id="52"/>
-      </w:r>
-      <w:r>
-        <w:t xml:space="preserve">. </w:t>
-      </w:r>
-      <w:commentRangeEnd w:id="51"/>
-      <w:r>
-        <w:rPr>
-          <w:rStyle w:val="CommentReference"/>
-        </w:rPr>
-        <w:commentReference w:id="51"/>
       </w:r>
       <w:r>
         <w:br w:type="page"/>
@@ -4914,12 +4916,12 @@
       <w:pPr>
         <w:pStyle w:val="Heading2"/>
       </w:pPr>
-      <w:bookmarkStart w:id="53" w:name="_Toc24625435"/>
+      <w:bookmarkStart w:id="54" w:name="_Toc24625435"/>
       <w:r>
         <w:lastRenderedPageBreak/>
         <w:t>Material and Methods</w:t>
       </w:r>
-      <w:bookmarkEnd w:id="53"/>
+      <w:bookmarkEnd w:id="54"/>
     </w:p>
     <w:p>
       <w:pPr>
@@ -4936,24 +4938,24 @@
       <w:r>
         <w:t xml:space="preserve"> used data collected as part of an ongoing monitoring program at eight sites around Guana Island in the British Virgin Islands (Fig. 1</w:t>
       </w:r>
-      <w:commentRangeStart w:id="54"/>
       <w:commentRangeStart w:id="55"/>
+      <w:commentRangeStart w:id="56"/>
       <w:r>
         <w:t>)</w:t>
       </w:r>
-      <w:commentRangeEnd w:id="54"/>
+      <w:commentRangeEnd w:id="55"/>
       <w:r>
         <w:rPr>
           <w:rStyle w:val="CommentReference"/>
         </w:rPr>
-        <w:commentReference w:id="54"/>
-      </w:r>
-      <w:commentRangeEnd w:id="55"/>
+        <w:commentReference w:id="55"/>
+      </w:r>
+      <w:commentRangeEnd w:id="56"/>
       <w:r>
         <w:rPr>
           <w:rStyle w:val="CommentReference"/>
         </w:rPr>
-        <w:commentReference w:id="55"/>
+        <w:commentReference w:id="56"/>
       </w:r>
       <w:r>
         <w:fldChar w:fldCharType="begin" w:fldLock="1"/>
@@ -52208,7 +52210,7 @@
 
 <file path=word/comments.xml><?xml version="1.0" encoding="utf-8"?>
 <w:comments xmlns:wpc="http://schemas.microsoft.com/office/word/2010/wordprocessingCanvas" xmlns:mc="http://schemas.openxmlformats.org/markup-compatibility/2006" xmlns:o="urn:schemas-microsoft-com:office:office" xmlns:r="http://schemas.openxmlformats.org/officeDocument/2006/relationships" xmlns:m="http://schemas.openxmlformats.org/officeDocument/2006/math" xmlns:v="urn:schemas-microsoft-com:vml" xmlns:wp14="http://schemas.microsoft.com/office/word/2010/wordprocessingDrawing" xmlns:wp="http://schemas.openxmlformats.org/drawingml/2006/wordprocessingDrawing" xmlns:w10="urn:schemas-microsoft-com:office:word" xmlns:w="http://schemas.openxmlformats.org/wordprocessingml/2006/main" xmlns:w14="http://schemas.microsoft.com/office/word/2010/wordml" xmlns:wpg="http://schemas.microsoft.com/office/word/2010/wordprocessingGroup" xmlns:wpi="http://schemas.microsoft.com/office/word/2010/wordprocessingInk" xmlns:wne="http://schemas.microsoft.com/office/word/2006/wordml" xmlns:wps="http://schemas.microsoft.com/office/word/2010/wordprocessingShape" mc:Ignorable="w14 wp14">
-  <w:comment w:id="1" w:author="Nicole" w:date="2019-11-13T04:09:00Z" w:initials="N">
+  <w:comment w:id="2" w:author="Nicole" w:date="2019-11-13T04:09:00Z" w:initials="N">
     <w:p>
       <w:pPr>
         <w:pStyle w:val="CommentText"/>
@@ -52221,22 +52223,6 @@
       </w:r>
       <w:r>
         <w:t>*Same as abstract below</w:t>
-      </w:r>
-    </w:p>
-  </w:comment>
-  <w:comment w:id="2" w:author="Graham Forrester" w:date="2019-11-13T02:58:00Z" w:initials="GF">
-    <w:p>
-      <w:pPr>
-        <w:pStyle w:val="CommentText"/>
-      </w:pPr>
-      <w:r>
-        <w:rPr>
-          <w:rStyle w:val="CommentReference"/>
-        </w:rPr>
-        <w:annotationRef/>
-      </w:r>
-      <w:r>
-        <w:t>It is OK for it to be the same as the paper abstract</w:t>
       </w:r>
     </w:p>
   </w:comment>
@@ -52252,11 +52238,11 @@
         <w:annotationRef/>
       </w:r>
       <w:r>
-        <w:t>These bits need to change into a summary of conclusions</w:t>
+        <w:t>It is OK for it to be the same as the paper abstract</w:t>
       </w:r>
     </w:p>
   </w:comment>
-  <w:comment w:id="13" w:author="Nicole" w:date="2019-11-13T03:49:00Z" w:initials="N">
+  <w:comment w:id="4" w:author="Graham Forrester" w:date="2019-11-13T02:58:00Z" w:initials="GF">
     <w:p>
       <w:pPr>
         <w:pStyle w:val="CommentText"/>
@@ -52268,11 +52254,11 @@
         <w:annotationRef/>
       </w:r>
       <w:r>
-        <w:t>*Same as abstract above</w:t>
+        <w:t>These bits need to change into a summary of conclusions</w:t>
       </w:r>
     </w:p>
   </w:comment>
-  <w:comment w:id="14" w:author="Graham Forrester" w:date="2019-11-13T03:48:00Z" w:initials="GF">
+  <w:comment w:id="14" w:author="Nicole" w:date="2019-11-13T03:49:00Z" w:initials="N">
     <w:p>
       <w:pPr>
         <w:pStyle w:val="CommentText"/>
@@ -52284,11 +52270,27 @@
         <w:annotationRef/>
       </w:r>
       <w:r>
-        <w:t>These bits need to change into a summary of conclusions</w:t>
+        <w:t>*Same as abstract above</w:t>
       </w:r>
     </w:p>
   </w:comment>
-  <w:comment w:id="17" w:author="Nicole" w:date="2019-11-16T01:18:00Z" w:initials="N">
+  <w:comment w:id="15" w:author="Graham Forrester" w:date="2019-11-13T03:48:00Z" w:initials="GF">
+    <w:p>
+      <w:pPr>
+        <w:pStyle w:val="CommentText"/>
+      </w:pPr>
+      <w:r>
+        <w:rPr>
+          <w:rStyle w:val="CommentReference"/>
+        </w:rPr>
+        <w:annotationRef/>
+      </w:r>
+      <w:r>
+        <w:t>These bits need to change into a summary of conclusions</w:t>
+      </w:r>
+    </w:p>
+  </w:comment>
+  <w:comment w:id="18" w:author="Nicole" w:date="2019-11-16T01:18:00Z" w:initials="N">
     <w:p>
       <w:pPr>
         <w:pStyle w:val="CommentText"/>
@@ -52305,7 +52307,7 @@
       </w:r>
     </w:p>
   </w:comment>
-  <w:comment w:id="18" w:author="Nicole" w:date="2019-11-13T02:58:00Z" w:initials="N">
+  <w:comment w:id="19" w:author="Nicole" w:date="2019-11-13T02:58:00Z" w:initials="N">
     <w:p>
       <w:pPr>
         <w:pStyle w:val="CommentText"/>
@@ -52321,7 +52323,7 @@
       </w:r>
     </w:p>
   </w:comment>
-  <w:comment w:id="19" w:author="Nicole" w:date="2019-11-13T02:58:00Z" w:initials="N">
+  <w:comment w:id="20" w:author="Nicole" w:date="2019-11-13T02:58:00Z" w:initials="N">
     <w:p>
       <w:pPr>
         <w:pStyle w:val="CommentText"/>
@@ -52366,7 +52368,7 @@
       </w:r>
     </w:p>
   </w:comment>
-  <w:comment w:id="20" w:author="Nicole" w:date="2019-11-13T02:58:00Z" w:initials="N">
+  <w:comment w:id="21" w:author="Nicole" w:date="2019-11-13T02:58:00Z" w:initials="N">
     <w:p>
       <w:pPr>
         <w:pStyle w:val="CommentText"/>
@@ -52382,7 +52384,7 @@
       </w:r>
     </w:p>
   </w:comment>
-  <w:comment w:id="22" w:author="Nicole" w:date="2019-11-16T01:19:00Z" w:initials="N">
+  <w:comment w:id="23" w:author="Nicole" w:date="2019-11-16T01:19:00Z" w:initials="N">
     <w:p>
       <w:pPr>
         <w:pStyle w:val="CommentText"/>
@@ -52398,7 +52400,7 @@
       </w:r>
     </w:p>
   </w:comment>
-  <w:comment w:id="23" w:author="Nicole" w:date="2019-11-13T02:58:00Z" w:initials="N">
+  <w:comment w:id="24" w:author="Nicole" w:date="2019-11-13T02:58:00Z" w:initials="N">
     <w:p>
       <w:pPr>
         <w:pStyle w:val="CommentText"/>
@@ -52458,7 +52460,7 @@
       </w:r>
     </w:p>
   </w:comment>
-  <w:comment w:id="24" w:author="Nicole" w:date="2019-11-13T02:58:00Z" w:initials="N">
+  <w:comment w:id="25" w:author="Nicole" w:date="2019-11-13T02:58:00Z" w:initials="N">
     <w:p>
       <w:pPr>
         <w:pStyle w:val="CommentText"/>
@@ -52480,7 +52482,7 @@
       </w:r>
     </w:p>
   </w:comment>
-  <w:comment w:id="25" w:author="Nicole" w:date="2019-11-13T02:58:00Z" w:initials="N">
+  <w:comment w:id="26" w:author="Nicole" w:date="2019-11-13T02:58:00Z" w:initials="N">
     <w:p>
       <w:pPr>
         <w:pStyle w:val="CommentText"/>
@@ -52515,7 +52517,7 @@
       </w:r>
     </w:p>
   </w:comment>
-  <w:comment w:id="26" w:author="Nicole" w:date="2019-11-13T21:22:00Z" w:initials="N">
+  <w:comment w:id="27" w:author="Nicole" w:date="2019-11-13T21:22:00Z" w:initials="N">
     <w:p>
       <w:pPr>
         <w:pStyle w:val="CommentText"/>
@@ -52558,7 +52560,7 @@
       </w:r>
     </w:p>
   </w:comment>
-  <w:comment w:id="27" w:author="Nicole" w:date="2019-11-16T01:23:00Z" w:initials="N">
+  <w:comment w:id="28" w:author="Nicole" w:date="2019-11-16T01:23:00Z" w:initials="N">
     <w:p>
       <w:pPr>
         <w:pStyle w:val="CommentText"/>
@@ -52578,28 +52580,6 @@
       </w:r>
       <w:r>
         <w:t>Main Point: Landscape features may be surrogates that can be used as a simpler way to predict biodiversity over time and space.</w:t>
-      </w:r>
-    </w:p>
-  </w:comment>
-  <w:comment w:id="28" w:author="Nicole" w:date="2019-11-16T01:21:00Z" w:initials="N">
-    <w:p>
-      <w:pPr>
-        <w:pStyle w:val="CommentText"/>
-      </w:pPr>
-      <w:r>
-        <w:rPr>
-          <w:rStyle w:val="CommentReference"/>
-        </w:rPr>
-        <w:annotationRef/>
-      </w:r>
-      <w:r>
-        <w:rPr>
-          <w:rStyle w:val="CommentReference"/>
-        </w:rPr>
-        <w:annotationRef/>
-      </w:r>
-      <w:r>
-        <w:t>Takeaway from this paper: biodiversity indicators are “surrogates” and they can include landscape-level features</w:t>
       </w:r>
     </w:p>
   </w:comment>
@@ -52621,7 +52601,7 @@
         <w:annotationRef/>
       </w:r>
       <w:r>
-        <w:t xml:space="preserve">Takeaway from these papers: space and time can have impacts on species relationships and should be accounted for when selecting a surrogate to predict a target </w:t>
+        <w:t>Takeaway from this paper: biodiversity indicators are “surrogates” and they can include landscape-level features</w:t>
       </w:r>
     </w:p>
   </w:comment>
@@ -52665,7 +52645,7 @@
         <w:annotationRef/>
       </w:r>
       <w:r>
-        <w:t>Takeaway from these papers: authors attempt to identify surrogates that are able to predict target aspects of biodiversity at multiple spatial scales in order to inform/identify restoration projects/areas for reserves</w:t>
+        <w:t xml:space="preserve">Takeaway from these papers: space and time can have impacts on species relationships and should be accounted for when selecting a surrogate to predict a target </w:t>
       </w:r>
     </w:p>
   </w:comment>
@@ -52681,7 +52661,13 @@
         <w:annotationRef/>
       </w:r>
       <w:r>
-        <w:t>*will need to manually combine these () after Mendeley field codes are removed and references become plain text</w:t>
+        <w:rPr>
+          <w:rStyle w:val="CommentReference"/>
+        </w:rPr>
+        <w:annotationRef/>
+      </w:r>
+      <w:r>
+        <w:t>Takeaway from these papers: authors attempt to identify surrogates that are able to predict target aspects of biodiversity at multiple spatial scales in order to inform/identify restoration projects/areas for reserves</w:t>
       </w:r>
     </w:p>
   </w:comment>
@@ -52697,25 +52683,41 @@
         <w:annotationRef/>
       </w:r>
       <w:r>
-        <w:rPr>
-          <w:rStyle w:val="CommentReference"/>
-        </w:rPr>
-        <w:annotationRef/>
-      </w:r>
-      <w:r>
-        <w:t>Takeaway from these papers: non-</w:t>
-      </w:r>
-      <w:proofErr w:type="spellStart"/>
-      <w:r>
-        <w:t>metaanalysis</w:t>
-      </w:r>
-      <w:proofErr w:type="spellEnd"/>
-      <w:r>
-        <w:t xml:space="preserve"> studies that explicitly address the temporal aspect of candidate surrogate-target relationships</w:t>
+        <w:t>*will need to manually combine these () after Mendeley field codes are removed and references become plain text</w:t>
       </w:r>
     </w:p>
   </w:comment>
   <w:comment w:id="34" w:author="Nicole" w:date="2019-11-16T01:21:00Z" w:initials="N">
+    <w:p>
+      <w:pPr>
+        <w:pStyle w:val="CommentText"/>
+      </w:pPr>
+      <w:r>
+        <w:rPr>
+          <w:rStyle w:val="CommentReference"/>
+        </w:rPr>
+        <w:annotationRef/>
+      </w:r>
+      <w:r>
+        <w:rPr>
+          <w:rStyle w:val="CommentReference"/>
+        </w:rPr>
+        <w:annotationRef/>
+      </w:r>
+      <w:r>
+        <w:t>Takeaway from these papers: non-</w:t>
+      </w:r>
+      <w:proofErr w:type="spellStart"/>
+      <w:r>
+        <w:t>metaanalysis</w:t>
+      </w:r>
+      <w:proofErr w:type="spellEnd"/>
+      <w:r>
+        <w:t xml:space="preserve"> studies that explicitly address the temporal aspect of candidate surrogate-target relationships</w:t>
+      </w:r>
+    </w:p>
+  </w:comment>
+  <w:comment w:id="35" w:author="Nicole" w:date="2019-11-16T01:21:00Z" w:initials="N">
     <w:p>
       <w:pPr>
         <w:pStyle w:val="CommentText"/>
@@ -52801,7 +52803,7 @@
       </w:r>
     </w:p>
   </w:comment>
-  <w:comment w:id="35" w:author="Nicole" w:date="2019-11-16T02:09:00Z" w:initials="N">
+  <w:comment w:id="36" w:author="Nicole" w:date="2019-11-16T02:09:00Z" w:initials="N">
     <w:p>
       <w:pPr>
         <w:pStyle w:val="CommentText"/>
@@ -52824,7 +52826,7 @@
       </w:r>
     </w:p>
   </w:comment>
-  <w:comment w:id="36" w:author="Nicole" w:date="2019-11-13T02:58:00Z" w:initials="N">
+  <w:comment w:id="37" w:author="Nicole" w:date="2019-11-13T02:58:00Z" w:initials="N">
     <w:p>
       <w:pPr>
         <w:pStyle w:val="CommentText"/>
@@ -52846,7 +52848,7 @@
       </w:r>
     </w:p>
   </w:comment>
-  <w:comment w:id="37" w:author="Nicole" w:date="2019-11-16T01:34:00Z" w:initials="N">
+  <w:comment w:id="38" w:author="Nicole" w:date="2019-11-16T01:34:00Z" w:initials="N">
     <w:p>
       <w:pPr>
         <w:pStyle w:val="CommentText"/>
@@ -52936,7 +52938,7 @@
       </w:r>
     </w:p>
   </w:comment>
-  <w:comment w:id="38" w:author="Nicole" w:date="2019-11-13T02:58:00Z" w:initials="N">
+  <w:comment w:id="39" w:author="Nicole" w:date="2019-11-13T02:58:00Z" w:initials="N">
     <w:p>
       <w:pPr>
         <w:pStyle w:val="CommentText"/>
@@ -52955,22 +52957,6 @@
       </w:r>
       <w:r>
         <w:t>Takeaway from these papers: Rugosity is frequently measured and it’s generally declining (Caribbean)</w:t>
-      </w:r>
-    </w:p>
-  </w:comment>
-  <w:comment w:id="39" w:author="Nicole" w:date="2019-11-16T01:38:00Z" w:initials="N">
-    <w:p>
-      <w:pPr>
-        <w:pStyle w:val="CommentText"/>
-      </w:pPr>
-      <w:r>
-        <w:rPr>
-          <w:rStyle w:val="CommentReference"/>
-        </w:rPr>
-        <w:annotationRef/>
-      </w:r>
-      <w:r>
-        <w:t>*OR “IS EXPECTED”?</w:t>
       </w:r>
     </w:p>
   </w:comment>
@@ -52986,11 +52972,11 @@
         <w:annotationRef/>
       </w:r>
       <w:r>
-        <w:t>*insert citation</w:t>
+        <w:t>*OR “IS EXPECTED”?</w:t>
       </w:r>
     </w:p>
   </w:comment>
-  <w:comment w:id="41" w:author="Nicole" w:date="2019-11-16T01:39:00Z" w:initials="N">
+  <w:comment w:id="41" w:author="Nicole" w:date="2019-11-16T01:38:00Z" w:initials="N">
     <w:p>
       <w:pPr>
         <w:pStyle w:val="CommentText"/>
@@ -53002,11 +52988,27 @@
         <w:annotationRef/>
       </w:r>
       <w:r>
-        <w:t>*OR “IS EXPECTED”?</w:t>
+        <w:t>*insert citation</w:t>
       </w:r>
     </w:p>
   </w:comment>
-  <w:comment w:id="42" w:author="Nicole" w:date="2019-11-16T01:40:00Z" w:initials="N">
+  <w:comment w:id="42" w:author="Nicole" w:date="2019-11-16T01:39:00Z" w:initials="N">
+    <w:p>
+      <w:pPr>
+        <w:pStyle w:val="CommentText"/>
+      </w:pPr>
+      <w:r>
+        <w:rPr>
+          <w:rStyle w:val="CommentReference"/>
+        </w:rPr>
+        <w:annotationRef/>
+      </w:r>
+      <w:r>
+        <w:t>*OR “IS EXPECTED”?</w:t>
+      </w:r>
+    </w:p>
+  </w:comment>
+  <w:comment w:id="43" w:author="Nicole" w:date="2019-11-16T01:40:00Z" w:initials="N">
     <w:p>
       <w:pPr>
         <w:pStyle w:val="CommentText"/>
@@ -53124,7 +53126,7 @@
       </w:r>
     </w:p>
   </w:comment>
-  <w:comment w:id="43" w:author="Nicole" w:date="2019-11-16T02:19:00Z" w:initials="N">
+  <w:comment w:id="44" w:author="Nicole" w:date="2019-11-16T02:19:00Z" w:initials="N">
     <w:p>
       <w:pPr>
         <w:pStyle w:val="CommentText"/>
@@ -53155,7 +53157,7 @@
       </w:r>
     </w:p>
   </w:comment>
-  <w:comment w:id="44" w:author="Nicole" w:date="2019-11-16T02:01:00Z" w:initials="N">
+  <w:comment w:id="45" w:author="Nicole" w:date="2019-11-16T02:01:00Z" w:initials="N">
     <w:p>
       <w:pPr>
         <w:pStyle w:val="CommentText"/>
@@ -53171,7 +53173,7 @@
       </w:r>
     </w:p>
   </w:comment>
-  <w:comment w:id="45" w:author="Nicole" w:date="2019-11-16T01:43:00Z" w:initials="N">
+  <w:comment w:id="46" w:author="Nicole" w:date="2019-11-16T01:43:00Z" w:initials="N">
     <w:p>
       <w:pPr>
         <w:pStyle w:val="CommentText"/>
@@ -53187,7 +53189,7 @@
       </w:r>
     </w:p>
   </w:comment>
-  <w:comment w:id="46" w:author="Nicole" w:date="2019-11-13T02:58:00Z" w:initials="N">
+  <w:comment w:id="47" w:author="Nicole" w:date="2019-11-13T02:58:00Z" w:initials="N">
     <w:p>
       <w:pPr>
         <w:pStyle w:val="CommentText"/>
@@ -53209,7 +53211,7 @@
       </w:r>
     </w:p>
   </w:comment>
-  <w:comment w:id="47" w:author="Nicole" w:date="2019-11-13T02:58:00Z" w:initials="N">
+  <w:comment w:id="48" w:author="Nicole" w:date="2019-11-13T02:58:00Z" w:initials="N">
     <w:p>
       <w:pPr>
         <w:pStyle w:val="CommentText"/>
@@ -53250,7 +53252,7 @@
       </w:r>
     </w:p>
   </w:comment>
-  <w:comment w:id="49" w:author="Nicole" w:date="2019-11-13T02:58:00Z" w:initials="N">
+  <w:comment w:id="50" w:author="Nicole" w:date="2019-11-13T02:58:00Z" w:initials="N">
     <w:p>
       <w:pPr>
         <w:pStyle w:val="CommentText"/>
@@ -53272,7 +53274,7 @@
       </w:r>
     </w:p>
   </w:comment>
-  <w:comment w:id="48" w:author="Nicole" w:date="2019-11-16T01:46:00Z" w:initials="N">
+  <w:comment w:id="49" w:author="Nicole" w:date="2019-11-16T01:46:00Z" w:initials="N">
     <w:p>
       <w:pPr>
         <w:pStyle w:val="CommentText"/>
@@ -53288,7 +53290,7 @@
       </w:r>
     </w:p>
   </w:comment>
-  <w:comment w:id="50" w:author="Nicole" w:date="2019-11-16T01:31:00Z" w:initials="N">
+  <w:comment w:id="51" w:author="Nicole" w:date="2019-11-16T01:31:00Z" w:initials="N">
     <w:p>
       <w:pPr>
         <w:pStyle w:val="CommentText"/>
@@ -53330,6 +53332,28 @@
         </w:rPr>
         <w:softHyphen/>
         <w:t>”</w:t>
+      </w:r>
+    </w:p>
+  </w:comment>
+  <w:comment w:id="53" w:author="Nicole" w:date="2019-11-16T01:31:00Z" w:initials="N">
+    <w:p>
+      <w:pPr>
+        <w:pStyle w:val="CommentText"/>
+      </w:pPr>
+      <w:r>
+        <w:rPr>
+          <w:rStyle w:val="CommentReference"/>
+        </w:rPr>
+        <w:annotationRef/>
+      </w:r>
+      <w:r>
+        <w:rPr>
+          <w:rStyle w:val="CommentReference"/>
+        </w:rPr>
+        <w:annotationRef/>
+      </w:r>
+      <w:r>
+        <w:t>Takeaway from this paper: inverts are hard to id to species, so authors compared morphospecies to professional species id’s to see if they were comparable</w:t>
       </w:r>
     </w:p>
   </w:comment>
@@ -53337,6 +53361,7 @@
     <w:p>
       <w:pPr>
         <w:pStyle w:val="CommentText"/>
+        <w:ind w:firstLine="0"/>
       </w:pPr>
       <w:r>
         <w:rPr>
@@ -53345,34 +53370,11 @@
         <w:annotationRef/>
       </w:r>
       <w:r>
-        <w:rPr>
-          <w:rStyle w:val="CommentReference"/>
-        </w:rPr>
-        <w:annotationRef/>
-      </w:r>
-      <w:r>
-        <w:t>Takeaway from this paper: inverts are hard to id to species, so authors compared morphospecies to professional species id’s to see if they were comparable</w:t>
+        <w:t>*do I need this at all???</w:t>
       </w:r>
     </w:p>
   </w:comment>
-  <w:comment w:id="51" w:author="Nicole" w:date="2019-11-16T01:31:00Z" w:initials="N">
-    <w:p>
-      <w:pPr>
-        <w:pStyle w:val="CommentText"/>
-        <w:ind w:firstLine="0"/>
-      </w:pPr>
-      <w:r>
-        <w:rPr>
-          <w:rStyle w:val="CommentReference"/>
-        </w:rPr>
-        <w:annotationRef/>
-      </w:r>
-      <w:r>
-        <w:t>*do I need this at all???</w:t>
-      </w:r>
-    </w:p>
-  </w:comment>
-  <w:comment w:id="54" w:author="Nicole" w:date="2019-11-13T03:01:00Z" w:initials="N">
+  <w:comment w:id="55" w:author="Nicole" w:date="2019-11-13T03:01:00Z" w:initials="N">
     <w:p>
       <w:pPr>
         <w:pStyle w:val="CommentText"/>
@@ -53388,7 +53390,7 @@
       </w:r>
     </w:p>
   </w:comment>
-  <w:comment w:id="55" w:author="Nicole" w:date="2019-11-16T23:37:00Z" w:initials="N">
+  <w:comment w:id="56" w:author="Nicole" w:date="2019-11-16T23:37:00Z" w:initials="N">
     <w:p>
       <w:pPr>
         <w:pStyle w:val="CommentText"/>
@@ -53402,8 +53404,6 @@
       <w:r>
         <w:t>*</w:t>
       </w:r>
-      <w:bookmarkStart w:id="56" w:name="_GoBack"/>
-      <w:bookmarkEnd w:id="56"/>
       <w:r>
         <w:t>Graham says: “In EndNote it is possible to add text as a prefix to a formatted citation, so perhaps it is possible in Mendeley too.</w:t>
       </w:r>
@@ -53520,10 +53520,7 @@
       </w:r>
       <w:proofErr w:type="gramEnd"/>
       <w:r>
-        <w:t xml:space="preserve"> that the data conformed to the assumptions of…”</w:t>
-      </w:r>
-      <w:r>
-        <w:t xml:space="preserve"> “</w:t>
+        <w:t xml:space="preserve"> that the data conformed to the assumptions of…” “</w:t>
       </w:r>
     </w:p>
   </w:comment>
@@ -54305,7 +54302,7 @@
         <w:noProof/>
         <w:color w:val="000000"/>
       </w:rPr>
-      <w:t>8</w:t>
+      <w:t>50</w:t>
     </w:r>
     <w:r>
       <w:rPr>
@@ -57303,7 +57300,7 @@
 </file>
 
 <file path=customXml/itemProps1.xml><?xml version="1.0" encoding="utf-8"?>
-<ds:datastoreItem xmlns:ds="http://schemas.openxmlformats.org/officeDocument/2006/customXml" ds:itemID="{FDBCE97E-7959-4A9B-9157-A867E191B995}">
+<ds:datastoreItem xmlns:ds="http://schemas.openxmlformats.org/officeDocument/2006/customXml" ds:itemID="{27ED7988-4CA0-43DE-9055-42F798A59296}">
   <ds:schemaRefs>
     <ds:schemaRef ds:uri="http://schemas.openxmlformats.org/officeDocument/2006/bibliography"/>
   </ds:schemaRefs>

</xml_diff>